<commit_message>
chore: add utils, fix report
</commit_message>
<xml_diff>
--- a/Final_report.docx
+++ b/Final_report.docx
@@ -16,7 +16,7 @@
           <w:rFonts w:ascii="Times New Roman" w:hAnsi="Times New Roman" w:cs="Times New Roman"/>
         </w:rPr>
         <w:pict w14:anchorId="55094A29">
-          <v:group id="_x0000_s1036" style="position:absolute;margin-left:70.35pt;margin-top:1in;width:495pt;height:648.1pt;z-index:-15885312;mso-position-horizontal-relative:page;mso-position-vertical-relative:page" coordorigin="1407,1440" coordsize="9900,12962">
+          <v:group id="_x0000_s1036" style="position:absolute;margin-left:70.35pt;margin-top:1in;width:495pt;height:648.1pt;z-index:-251658240;mso-position-horizontal-relative:page;mso-position-vertical-relative:page" coordorigin="1407,1440" coordsize="9900,12962">
             <v:shape id="_x0000_s1038" style="position:absolute;left:1406;top:1440;width:9900;height:12962" coordorigin="1407,1440" coordsize="9900,12962" o:spt="100" adj="0,,0" path="m11296,14392r-9880,l1407,14392r,10l1416,14402r9880,l11296,14392xm11296,1440r-9880,l1407,1440r,10l1407,1450r,12942l1416,14392r,-12942l11296,1450r,-10xm11306,14392r-10,l11296,14402r10,l11306,14392xm11306,1440r-10,l11296,1450r,l11296,14392r10,l11306,1450r,l11306,1440xe" fillcolor="black" stroked="f">
               <v:stroke joinstyle="round"/>
               <v:formulas/>
@@ -2994,32 +2994,16 @@
           <w:szCs w:val="24"/>
           <w:lang w:val="en-US"/>
         </w:rPr>
-        <w:t xml:space="preserve">Bước 2: Sử dụng trang web: </w:t>
-      </w:r>
-      <w:hyperlink r:id="rId6" w:history="1">
-        <w:r>
-          <w:rPr>
-            <w:rStyle w:val="Hyperlink"/>
-            <w:rFonts w:ascii="Times New Roman" w:hAnsi="Times New Roman" w:cs="Times New Roman"/>
-            <w:i/>
-            <w:iCs/>
-            <w:sz w:val="24"/>
-            <w:szCs w:val="24"/>
-            <w:lang w:val="en-US"/>
-          </w:rPr>
-          <w:t>https://mischianti.org/ssd1306-oled-display-draw-images-splash-and-animations-2/</w:t>
-        </w:r>
-      </w:hyperlink>
-      <w:r>
-        <w:rPr>
-          <w:rFonts w:ascii="Times New Roman" w:hAnsi="Times New Roman" w:cs="Times New Roman"/>
-          <w:i/>
-          <w:iCs/>
+        <w:t xml:space="preserve">Bước 2: </w:t>
+      </w:r>
+      <w:r>
+        <w:rPr>
+          <w:rFonts w:ascii="Times New Roman" w:hAnsi="Times New Roman" w:cs="Times New Roman"/>
           <w:sz w:val="24"/>
           <w:szCs w:val="24"/>
           <w:lang w:val="en-US"/>
         </w:rPr>
-        <w:t xml:space="preserve"> </w:t>
+        <w:t>Convert ảnh sang dạng 16bit sử dụng code thủ công</w:t>
       </w:r>
       <w:r>
         <w:rPr>
@@ -3028,7 +3012,7 @@
           <w:szCs w:val="24"/>
           <w:lang w:val="en-US"/>
         </w:rPr>
-        <w:t>để convert ảnh sang mã 16bit.</w:t>
+        <w:t>.</w:t>
       </w:r>
     </w:p>
     <w:p>
@@ -6058,7 +6042,6 @@
           <w:szCs w:val="21"/>
           <w:lang w:val="en-ID" w:eastAsia="en-ID"/>
         </w:rPr>
-        <w:lastRenderedPageBreak/>
         <w:t xml:space="preserve">    </w:t>
       </w:r>
       <w:r>
@@ -6115,6 +6098,7 @@
           <w:szCs w:val="21"/>
           <w:lang w:val="en-ID" w:eastAsia="en-ID"/>
         </w:rPr>
+        <w:lastRenderedPageBreak/>
         <w:t xml:space="preserve">    </w:t>
       </w:r>
       <w:r>

</xml_diff>